<commit_message>
final data intake report
</commit_message>
<xml_diff>
--- a/Data Intake Report_VI.docx
+++ b/Data Intake Report_VI.docx
@@ -476,6 +476,9 @@
               </w:numPr>
             </w:pPr>
             <w:r>
+              <w:t xml:space="preserve"> k</w:t>
+            </w:r>
+            <w:r>
               <w:t>B</w:t>
             </w:r>
           </w:p>
@@ -851,10 +854,7 @@
         </w:numPr>
       </w:pPr>
       <w:r>
-        <w:t>Inflation</w:t>
-      </w:r>
-      <w:r>
-        <w:t xml:space="preserve"> Data</w:t>
+        <w:t>Inflation Data</w:t>
       </w:r>
     </w:p>
     <w:tbl>
@@ -1013,10 +1013,7 @@
           </w:tcPr>
           <w:p>
             <w:r>
-              <w:t>9.61k</w:t>
-            </w:r>
-            <w:r>
-              <w:t>B</w:t>
+              <w:t>9.61kB</w:t>
             </w:r>
           </w:p>
         </w:tc>
@@ -1076,10 +1073,7 @@
           </w:tcPr>
           <w:p>
             <w:r>
-              <w:t>49</w:t>
-            </w:r>
-            <w:r>
-              <w:t>9</w:t>
+              <w:t>499</w:t>
             </w:r>
           </w:p>
         </w:tc>

</xml_diff>